<commit_message>
Remove payment possibility out of evidence.
</commit_message>
<xml_diff>
--- a/izvestaji/dnevni-izvestaj-30-06-2025_do_30-06-2025.docx
+++ b/izvestaji/dnevni-izvestaj-30-06-2025_do_30-06-2025.docx
@@ -57,6 +57,17 @@
       </w:r>
     </w:p>
     <w:p>
+      <w:pPr>
+        <w:spacing w:after="100"/>
+      </w:pPr>
+      <w:r>
+        <w:rPr>
+          <w:sz w:val="24"/>
+        </w:rPr>
+        <w:t>125/25 – 30.06.2025. – Obuka – 5.000 RSD (kandidat van evidencije)</w:t>
+      </w:r>
+    </w:p>
+    <w:p>
       <w:r>
         <w:br/>
       </w:r>
@@ -69,7 +80,7 @@
         <w:rPr>
           <w:sz w:val="24"/>
         </w:rPr>
-        <w:t>Ukupno: 5.000 RSD</w:t>
+        <w:t>Ukupno: 10.000 RSD</w:t>
       </w:r>
     </w:p>
     <w:p>

</xml_diff>